<commit_message>
worked on particle effects
</commit_message>
<xml_diff>
--- a/Docs/Ooonimals_TBRPG_GDD_v1.00.docx
+++ b/Docs/Ooonimals_TBRPG_GDD_v1.00.docx
@@ -588,7 +588,7 @@
           <w:docPartGallery w:val="Table of Contents"/>
           <w:docPartUnique w:val="true"/>
         </w:docPartObj>
-        <w:id w:val="747378021"/>
+        <w:id w:val="1918415606"/>
       </w:sdtPr>
       <w:sdtContent>
         <w:p>
@@ -624,6 +624,7 @@
             <w:rPr>
               <w:webHidden/>
               <w:rStyle w:val="IndexLink"/>
+              <w:vanish w:val="false"/>
               <w:rFonts w:eastAsia="Calibri" w:cs="Calibri" w:ascii="Calibri" w:hAnsi="Calibri"/>
             </w:rPr>
             <w:instrText> TOC \z \o "1-3" \u \h</w:instrText>
@@ -632,6 +633,7 @@
             <w:rPr>
               <w:webHidden/>
               <w:rStyle w:val="IndexLink"/>
+              <w:vanish w:val="false"/>
               <w:rFonts w:eastAsia="Calibri" w:cs="Calibri" w:ascii="Calibri" w:hAnsi="Calibri"/>
             </w:rPr>
             <w:fldChar w:fldCharType="separate"/>
@@ -642,6 +644,7 @@
                 <w:webHidden/>
                 <w:rStyle w:val="IndexLink"/>
                 <w:rFonts w:eastAsia="Calibri" w:cs="Calibri" w:ascii="Calibri" w:hAnsi="Calibri"/>
+                <w:vanish w:val="false"/>
               </w:rPr>
               <w:t>High Concept</w:t>
             </w:r>
@@ -702,6 +705,7 @@
                 <w:webHidden/>
                 <w:rStyle w:val="IndexLink"/>
                 <w:rFonts w:eastAsia="Calibri" w:cs="Calibri" w:ascii="Calibri" w:hAnsi="Calibri"/>
+                <w:vanish w:val="false"/>
               </w:rPr>
               <w:t>Mission Statement</w:t>
             </w:r>
@@ -762,6 +766,7 @@
                 <w:webHidden/>
                 <w:rStyle w:val="IndexLink"/>
                 <w:rFonts w:eastAsia="Calibri" w:cs="Calibri" w:ascii="Calibri" w:hAnsi="Calibri"/>
+                <w:vanish w:val="false"/>
               </w:rPr>
               <w:t>Player Hook</w:t>
             </w:r>
@@ -822,6 +827,7 @@
                 <w:webHidden/>
                 <w:rStyle w:val="IndexLink"/>
                 <w:rFonts w:eastAsia="Calibri" w:cs="Calibri" w:ascii="Calibri" w:hAnsi="Calibri"/>
+                <w:vanish w:val="false"/>
               </w:rPr>
               <w:t>Game Vision</w:t>
             </w:r>
@@ -880,13 +886,6 @@
             <w:r>
               <w:rPr>
                 <w:webHidden/>
-                <w:rStyle w:val="IndexLink"/>
-              </w:rPr>
-              <w:t>Unique Selling Points</w:t>
-            </w:r>
-            <w:r>
-              <w:rPr>
-                <w:webHidden/>
               </w:rPr>
               <w:fldChar w:fldCharType="begin"/>
             </w:r>
@@ -904,9 +903,11 @@
             </w:r>
             <w:r>
               <w:rPr>
+                <w:webHidden/>
                 <w:rStyle w:val="IndexLink"/>
                 <w:vanish w:val="false"/>
               </w:rPr>
+              <w:t>Unique Selling Points</w:t>
               <w:tab/>
               <w:t>4</w:t>
             </w:r>
@@ -939,13 +940,6 @@
             <w:r>
               <w:rPr>
                 <w:webHidden/>
-                <w:rStyle w:val="IndexLink"/>
-              </w:rPr>
-              <w:t>Audience</w:t>
-            </w:r>
-            <w:r>
-              <w:rPr>
-                <w:webHidden/>
               </w:rPr>
               <w:fldChar w:fldCharType="begin"/>
             </w:r>
@@ -963,9 +957,11 @@
             </w:r>
             <w:r>
               <w:rPr>
+                <w:webHidden/>
                 <w:rStyle w:val="IndexLink"/>
                 <w:vanish w:val="false"/>
               </w:rPr>
+              <w:t>Audience</w:t>
               <w:tab/>
               <w:t>4</w:t>
             </w:r>
@@ -998,13 +994,6 @@
             <w:r>
               <w:rPr>
                 <w:webHidden/>
-                <w:rStyle w:val="IndexLink"/>
-              </w:rPr>
-              <w:t>Genre</w:t>
-            </w:r>
-            <w:r>
-              <w:rPr>
-                <w:webHidden/>
               </w:rPr>
               <w:fldChar w:fldCharType="begin"/>
             </w:r>
@@ -1022,9 +1011,11 @@
             </w:r>
             <w:r>
               <w:rPr>
+                <w:webHidden/>
                 <w:rStyle w:val="IndexLink"/>
                 <w:vanish w:val="false"/>
               </w:rPr>
+              <w:t>Genre</w:t>
               <w:tab/>
               <w:t>4</w:t>
             </w:r>
@@ -1057,13 +1048,6 @@
             <w:r>
               <w:rPr>
                 <w:webHidden/>
-                <w:rStyle w:val="IndexLink"/>
-              </w:rPr>
-              <w:t>Rating</w:t>
-            </w:r>
-            <w:r>
-              <w:rPr>
-                <w:webHidden/>
               </w:rPr>
               <w:fldChar w:fldCharType="begin"/>
             </w:r>
@@ -1081,9 +1065,11 @@
             </w:r>
             <w:r>
               <w:rPr>
+                <w:webHidden/>
                 <w:rStyle w:val="IndexLink"/>
                 <w:vanish w:val="false"/>
               </w:rPr>
+              <w:t>Rating</w:t>
               <w:tab/>
               <w:t>5</w:t>
             </w:r>
@@ -1116,13 +1102,6 @@
             <w:r>
               <w:rPr>
                 <w:webHidden/>
-                <w:rStyle w:val="IndexLink"/>
-              </w:rPr>
-              <w:t>Platform</w:t>
-            </w:r>
-            <w:r>
-              <w:rPr>
-                <w:webHidden/>
               </w:rPr>
               <w:fldChar w:fldCharType="begin"/>
             </w:r>
@@ -1140,9 +1119,11 @@
             </w:r>
             <w:r>
               <w:rPr>
+                <w:webHidden/>
                 <w:rStyle w:val="IndexLink"/>
                 <w:vanish w:val="false"/>
               </w:rPr>
+              <w:t>Platform</w:t>
               <w:tab/>
               <w:t>5</w:t>
             </w:r>
@@ -1175,13 +1156,6 @@
             <w:r>
               <w:rPr>
                 <w:webHidden/>
-                <w:rStyle w:val="IndexLink"/>
-              </w:rPr>
-              <w:t>Software</w:t>
-            </w:r>
-            <w:r>
-              <w:rPr>
-                <w:webHidden/>
               </w:rPr>
               <w:fldChar w:fldCharType="begin"/>
             </w:r>
@@ -1199,9 +1173,11 @@
             </w:r>
             <w:r>
               <w:rPr>
+                <w:webHidden/>
                 <w:rStyle w:val="IndexLink"/>
                 <w:vanish w:val="false"/>
               </w:rPr>
+              <w:t>Software</w:t>
               <w:tab/>
               <w:t>5</w:t>
             </w:r>
@@ -1236,6 +1212,7 @@
                 <w:webHidden/>
                 <w:rStyle w:val="IndexLink"/>
                 <w:rFonts w:eastAsia="Calibri" w:cs="Calibri" w:ascii="Calibri" w:hAnsi="Calibri"/>
+                <w:vanish w:val="false"/>
               </w:rPr>
               <w:t>Gameplay &amp; Mechanics</w:t>
             </w:r>
@@ -1294,13 +1271,6 @@
             <w:r>
               <w:rPr>
                 <w:webHidden/>
-                <w:rStyle w:val="IndexLink"/>
-              </w:rPr>
-              <w:t>Overview of Gameplay</w:t>
-            </w:r>
-            <w:r>
-              <w:rPr>
-                <w:webHidden/>
               </w:rPr>
               <w:fldChar w:fldCharType="begin"/>
             </w:r>
@@ -1318,9 +1288,11 @@
             </w:r>
             <w:r>
               <w:rPr>
+                <w:webHidden/>
                 <w:rStyle w:val="IndexLink"/>
                 <w:vanish w:val="false"/>
               </w:rPr>
+              <w:t>Overview of Gameplay</w:t>
               <w:tab/>
               <w:t>5</w:t>
             </w:r>
@@ -1353,13 +1325,6 @@
             <w:r>
               <w:rPr>
                 <w:webHidden/>
-                <w:rStyle w:val="IndexLink"/>
-              </w:rPr>
-              <w:t>Gameplay Guidelines</w:t>
-            </w:r>
-            <w:r>
-              <w:rPr>
-                <w:webHidden/>
               </w:rPr>
               <w:fldChar w:fldCharType="begin"/>
             </w:r>
@@ -1377,9 +1342,11 @@
             </w:r>
             <w:r>
               <w:rPr>
+                <w:webHidden/>
                 <w:rStyle w:val="IndexLink"/>
                 <w:vanish w:val="false"/>
               </w:rPr>
+              <w:t>Gameplay Guidelines</w:t>
               <w:tab/>
               <w:t>6</w:t>
             </w:r>
@@ -1412,13 +1379,6 @@
             <w:r>
               <w:rPr>
                 <w:webHidden/>
-                <w:rStyle w:val="IndexLink"/>
-              </w:rPr>
-              <w:t>Player Experience</w:t>
-            </w:r>
-            <w:r>
-              <w:rPr>
-                <w:webHidden/>
               </w:rPr>
               <w:fldChar w:fldCharType="begin"/>
             </w:r>
@@ -1436,9 +1396,11 @@
             </w:r>
             <w:r>
               <w:rPr>
+                <w:webHidden/>
                 <w:rStyle w:val="IndexLink"/>
                 <w:vanish w:val="false"/>
               </w:rPr>
+              <w:t>Player Experience</w:t>
               <w:tab/>
               <w:t>6</w:t>
             </w:r>
@@ -1471,13 +1433,6 @@
             <w:r>
               <w:rPr>
                 <w:webHidden/>
-                <w:rStyle w:val="IndexLink"/>
-              </w:rPr>
-              <w:t>Core Player Actions</w:t>
-            </w:r>
-            <w:r>
-              <w:rPr>
-                <w:webHidden/>
               </w:rPr>
               <w:fldChar w:fldCharType="begin"/>
             </w:r>
@@ -1495,9 +1450,11 @@
             </w:r>
             <w:r>
               <w:rPr>
+                <w:webHidden/>
                 <w:rStyle w:val="IndexLink"/>
                 <w:vanish w:val="false"/>
               </w:rPr>
+              <w:t>Core Player Actions</w:t>
               <w:tab/>
               <w:t>6</w:t>
             </w:r>
@@ -1530,13 +1487,6 @@
             <w:r>
               <w:rPr>
                 <w:webHidden/>
-                <w:rStyle w:val="IndexLink"/>
-              </w:rPr>
-              <w:t>Goals</w:t>
-            </w:r>
-            <w:r>
-              <w:rPr>
-                <w:webHidden/>
               </w:rPr>
               <w:fldChar w:fldCharType="begin"/>
             </w:r>
@@ -1554,9 +1504,11 @@
             </w:r>
             <w:r>
               <w:rPr>
+                <w:webHidden/>
                 <w:rStyle w:val="IndexLink"/>
                 <w:vanish w:val="false"/>
               </w:rPr>
+              <w:t>Goals</w:t>
               <w:tab/>
               <w:t>7</w:t>
             </w:r>
@@ -1589,13 +1541,6 @@
             <w:r>
               <w:rPr>
                 <w:webHidden/>
-                <w:rStyle w:val="IndexLink"/>
-              </w:rPr>
-              <w:t>Rules</w:t>
-            </w:r>
-            <w:r>
-              <w:rPr>
-                <w:webHidden/>
               </w:rPr>
               <w:fldChar w:fldCharType="begin"/>
             </w:r>
@@ -1613,9 +1558,11 @@
             </w:r>
             <w:r>
               <w:rPr>
+                <w:webHidden/>
                 <w:rStyle w:val="IndexLink"/>
                 <w:vanish w:val="false"/>
               </w:rPr>
+              <w:t>Rules</w:t>
               <w:tab/>
               <w:t>7</w:t>
             </w:r>
@@ -1648,13 +1595,6 @@
             <w:r>
               <w:rPr>
                 <w:webHidden/>
-                <w:rStyle w:val="IndexLink"/>
-              </w:rPr>
-              <w:t>Control Scheme</w:t>
-            </w:r>
-            <w:r>
-              <w:rPr>
-                <w:webHidden/>
               </w:rPr>
               <w:fldChar w:fldCharType="begin"/>
             </w:r>
@@ -1672,9 +1612,11 @@
             </w:r>
             <w:r>
               <w:rPr>
+                <w:webHidden/>
                 <w:rStyle w:val="IndexLink"/>
                 <w:vanish w:val="false"/>
               </w:rPr>
+              <w:t>Control Scheme</w:t>
               <w:tab/>
               <w:t>13</w:t>
             </w:r>
@@ -1707,13 +1649,6 @@
             <w:r>
               <w:rPr>
                 <w:webHidden/>
-                <w:rStyle w:val="IndexLink"/>
-              </w:rPr>
-              <w:t>Systems</w:t>
-            </w:r>
-            <w:r>
-              <w:rPr>
-                <w:webHidden/>
               </w:rPr>
               <w:fldChar w:fldCharType="begin"/>
             </w:r>
@@ -1731,9 +1666,11 @@
             </w:r>
             <w:r>
               <w:rPr>
+                <w:webHidden/>
                 <w:rStyle w:val="IndexLink"/>
                 <w:vanish w:val="false"/>
               </w:rPr>
+              <w:t>Systems</w:t>
               <w:tab/>
               <w:t>15</w:t>
             </w:r>
@@ -1766,13 +1703,6 @@
             <w:r>
               <w:rPr>
                 <w:webHidden/>
-                <w:rStyle w:val="IndexLink"/>
-              </w:rPr>
-              <w:t>Object Breakdown</w:t>
-            </w:r>
-            <w:r>
-              <w:rPr>
-                <w:webHidden/>
               </w:rPr>
               <w:fldChar w:fldCharType="begin"/>
             </w:r>
@@ -1790,9 +1720,11 @@
             </w:r>
             <w:r>
               <w:rPr>
+                <w:webHidden/>
                 <w:rStyle w:val="IndexLink"/>
                 <w:vanish w:val="false"/>
               </w:rPr>
+              <w:t>Object Breakdown</w:t>
               <w:tab/>
               <w:t>16</w:t>
             </w:r>
@@ -1827,6 +1759,7 @@
                 <w:webHidden/>
                 <w:rStyle w:val="IndexLink"/>
                 <w:rFonts w:eastAsia="Calibri" w:cs="Calibri" w:ascii="Calibri" w:hAnsi="Calibri"/>
+                <w:vanish w:val="false"/>
               </w:rPr>
               <w:t>Level Design</w:t>
             </w:r>
@@ -1885,13 +1818,6 @@
             <w:r>
               <w:rPr>
                 <w:webHidden/>
-                <w:rStyle w:val="IndexLink"/>
-              </w:rPr>
-              <w:t>Setting Overview</w:t>
-            </w:r>
-            <w:r>
-              <w:rPr>
-                <w:webHidden/>
               </w:rPr>
               <w:fldChar w:fldCharType="begin"/>
             </w:r>
@@ -1909,9 +1835,11 @@
             </w:r>
             <w:r>
               <w:rPr>
+                <w:webHidden/>
                 <w:rStyle w:val="IndexLink"/>
                 <w:vanish w:val="false"/>
               </w:rPr>
+              <w:t>Setting Overview</w:t>
               <w:tab/>
               <w:t>17</w:t>
             </w:r>
@@ -1944,13 +1872,6 @@
             <w:r>
               <w:rPr>
                 <w:webHidden/>
-                <w:rStyle w:val="IndexLink"/>
-              </w:rPr>
-              <w:t>Level Mockups</w:t>
-            </w:r>
-            <w:r>
-              <w:rPr>
-                <w:webHidden/>
               </w:rPr>
               <w:fldChar w:fldCharType="begin"/>
             </w:r>
@@ -1968,9 +1889,11 @@
             </w:r>
             <w:r>
               <w:rPr>
+                <w:webHidden/>
                 <w:rStyle w:val="IndexLink"/>
                 <w:vanish w:val="false"/>
               </w:rPr>
+              <w:t>Level Mockups</w:t>
               <w:tab/>
               <w:t>17</w:t>
             </w:r>
@@ -2005,6 +1928,7 @@
                 <w:webHidden/>
                 <w:rStyle w:val="IndexLink"/>
                 <w:rFonts w:eastAsia="Calibri" w:cs="Calibri" w:ascii="Calibri" w:hAnsi="Calibri"/>
+                <w:vanish w:val="false"/>
               </w:rPr>
               <w:t>User Interface Design</w:t>
             </w:r>
@@ -2063,13 +1987,6 @@
             <w:r>
               <w:rPr>
                 <w:webHidden/>
-                <w:rStyle w:val="IndexLink"/>
-              </w:rPr>
-              <w:t>Aesthetics</w:t>
-            </w:r>
-            <w:r>
-              <w:rPr>
-                <w:webHidden/>
               </w:rPr>
               <w:fldChar w:fldCharType="begin"/>
             </w:r>
@@ -2087,9 +2004,11 @@
             </w:r>
             <w:r>
               <w:rPr>
+                <w:webHidden/>
                 <w:rStyle w:val="IndexLink"/>
                 <w:vanish w:val="false"/>
               </w:rPr>
+              <w:t>Aesthetics</w:t>
               <w:tab/>
               <w:t>18</w:t>
             </w:r>
@@ -2122,13 +2041,6 @@
             <w:r>
               <w:rPr>
                 <w:webHidden/>
-                <w:rStyle w:val="IndexLink"/>
-              </w:rPr>
-              <w:t>Flow Chart</w:t>
-            </w:r>
-            <w:r>
-              <w:rPr>
-                <w:webHidden/>
               </w:rPr>
               <w:fldChar w:fldCharType="begin"/>
             </w:r>
@@ -2146,9 +2058,11 @@
             </w:r>
             <w:r>
               <w:rPr>
+                <w:webHidden/>
                 <w:rStyle w:val="IndexLink"/>
                 <w:vanish w:val="false"/>
               </w:rPr>
+              <w:t>Flow Chart</w:t>
               <w:tab/>
               <w:t>19</w:t>
             </w:r>
@@ -2181,13 +2095,6 @@
             <w:r>
               <w:rPr>
                 <w:webHidden/>
-                <w:rStyle w:val="IndexLink"/>
-              </w:rPr>
-              <w:t>Wireframes</w:t>
-            </w:r>
-            <w:r>
-              <w:rPr>
-                <w:webHidden/>
               </w:rPr>
               <w:fldChar w:fldCharType="begin"/>
             </w:r>
@@ -2205,9 +2112,11 @@
             </w:r>
             <w:r>
               <w:rPr>
+                <w:webHidden/>
                 <w:rStyle w:val="IndexLink"/>
                 <w:vanish w:val="false"/>
               </w:rPr>
+              <w:t>Wireframes</w:t>
               <w:tab/>
               <w:t>20</w:t>
             </w:r>
@@ -2242,6 +2151,7 @@
                 <w:webHidden/>
                 <w:rStyle w:val="IndexLink"/>
                 <w:rFonts w:eastAsia="Calibri" w:cs="Calibri" w:ascii="Calibri" w:hAnsi="Calibri"/>
+                <w:vanish w:val="false"/>
               </w:rPr>
               <w:t>Narrative Design</w:t>
             </w:r>
@@ -2300,13 +2210,6 @@
             <w:r>
               <w:rPr>
                 <w:webHidden/>
-                <w:rStyle w:val="IndexLink"/>
-              </w:rPr>
-              <w:t>Plot Outline</w:t>
-            </w:r>
-            <w:r>
-              <w:rPr>
-                <w:webHidden/>
               </w:rPr>
               <w:fldChar w:fldCharType="begin"/>
             </w:r>
@@ -2324,9 +2227,11 @@
             </w:r>
             <w:r>
               <w:rPr>
+                <w:webHidden/>
                 <w:rStyle w:val="IndexLink"/>
                 <w:vanish w:val="false"/>
               </w:rPr>
+              <w:t>Plot Outline</w:t>
               <w:tab/>
               <w:t>23</w:t>
             </w:r>
@@ -2359,13 +2264,6 @@
             <w:r>
               <w:rPr>
                 <w:webHidden/>
-                <w:rStyle w:val="IndexLink"/>
-              </w:rPr>
-              <w:t>Script</w:t>
-            </w:r>
-            <w:r>
-              <w:rPr>
-                <w:webHidden/>
               </w:rPr>
               <w:fldChar w:fldCharType="begin"/>
             </w:r>
@@ -2383,9 +2281,11 @@
             </w:r>
             <w:r>
               <w:rPr>
+                <w:webHidden/>
                 <w:rStyle w:val="IndexLink"/>
                 <w:vanish w:val="false"/>
               </w:rPr>
+              <w:t>Script</w:t>
               <w:tab/>
               <w:t>23</w:t>
             </w:r>
@@ -2418,13 +2318,6 @@
             <w:r>
               <w:rPr>
                 <w:webHidden/>
-                <w:rStyle w:val="IndexLink"/>
-              </w:rPr>
-              <w:t>Storyboards</w:t>
-            </w:r>
-            <w:r>
-              <w:rPr>
-                <w:webHidden/>
               </w:rPr>
               <w:fldChar w:fldCharType="begin"/>
             </w:r>
@@ -2442,9 +2335,11 @@
             </w:r>
             <w:r>
               <w:rPr>
+                <w:webHidden/>
                 <w:rStyle w:val="IndexLink"/>
                 <w:vanish w:val="false"/>
               </w:rPr>
+              <w:t>Storyboards</w:t>
               <w:tab/>
               <w:t>23</w:t>
             </w:r>
@@ -2479,6 +2374,7 @@
                 <w:webHidden/>
                 <w:rStyle w:val="IndexLink"/>
                 <w:rFonts w:eastAsia="Calibri" w:cs="Calibri" w:ascii="Calibri" w:hAnsi="Calibri"/>
+                <w:vanish w:val="false"/>
               </w:rPr>
               <w:t>Asset List</w:t>
             </w:r>
@@ -2537,13 +2433,6 @@
             <w:r>
               <w:rPr>
                 <w:webHidden/>
-                <w:rStyle w:val="IndexLink"/>
-              </w:rPr>
-              <w:t>Visual Assets</w:t>
-            </w:r>
-            <w:r>
-              <w:rPr>
-                <w:webHidden/>
               </w:rPr>
               <w:fldChar w:fldCharType="begin"/>
             </w:r>
@@ -2561,9 +2450,11 @@
             </w:r>
             <w:r>
               <w:rPr>
+                <w:webHidden/>
                 <w:rStyle w:val="IndexLink"/>
                 <w:vanish w:val="false"/>
               </w:rPr>
+              <w:t>Visual Assets</w:t>
               <w:tab/>
               <w:t>23</w:t>
             </w:r>
@@ -2596,13 +2487,6 @@
             <w:r>
               <w:rPr>
                 <w:webHidden/>
-                <w:rStyle w:val="IndexLink"/>
-              </w:rPr>
-              <w:t>Auditory Assets</w:t>
-            </w:r>
-            <w:r>
-              <w:rPr>
-                <w:webHidden/>
               </w:rPr>
               <w:fldChar w:fldCharType="begin"/>
             </w:r>
@@ -2620,9 +2504,11 @@
             </w:r>
             <w:r>
               <w:rPr>
+                <w:webHidden/>
                 <w:rStyle w:val="IndexLink"/>
                 <w:vanish w:val="false"/>
               </w:rPr>
+              <w:t>Auditory Assets</w:t>
               <w:tab/>
               <w:t>23</w:t>
             </w:r>
@@ -2657,6 +2543,7 @@
                 <w:webHidden/>
                 <w:rStyle w:val="IndexLink"/>
                 <w:rFonts w:eastAsia="Calibri" w:cs="Calibri" w:ascii="Calibri" w:hAnsi="Calibri"/>
+                <w:vanish w:val="false"/>
               </w:rPr>
               <w:t>Wish List (Backlog)</w:t>
             </w:r>
@@ -2717,6 +2604,7 @@
                 <w:webHidden/>
                 <w:rStyle w:val="IndexLink"/>
                 <w:rFonts w:eastAsia="Calibri" w:cs="Calibri" w:ascii="Calibri" w:hAnsi="Calibri"/>
+                <w:vanish w:val="false"/>
               </w:rPr>
               <w:t>Reference Images</w:t>
             </w:r>
@@ -3109,7 +2997,23 @@
       </w:pPr>
       <w:r>
         <w:rPr/>
-        <w:t>This game is intended for children aged 5 to 13. This game has simple combat, but the player needs to have a grasp of the choices they’re making in battles.</w:t>
+        <w:t xml:space="preserve">This game is intended for children aged </w:t>
+      </w:r>
+      <w:r>
+        <w:rPr/>
+        <w:t>6</w:t>
+      </w:r>
+      <w:r>
+        <w:rPr/>
+        <w:t xml:space="preserve"> </w:t>
+      </w:r>
+      <w:r>
+        <w:rPr/>
+        <w:t>and up</w:t>
+      </w:r>
+      <w:r>
+        <w:rPr/>
+        <w:t>. This game has simple combat, but the player needs to have a grasp of the choices they’re making in battles.</w:t>
       </w:r>
     </w:p>
     <w:p>
@@ -4216,8 +4120,14 @@
       </w:pPr>
       <w:r>
         <w:rPr/>
-        <w:t>Each Ooonimal will have three (3) attacks to choose from. A Basic attack, one that is specific to type (Birds, Cats, Dogs, etc) known as Special, and each Ooonimal will have an Ultimate attack.</w:t>
-      </w:r>
+        <w:t xml:space="preserve">Each Ooonimal will have three (3) attacks to choose from. </w:t>
+      </w:r>
+      <w:bookmarkStart w:id="17" w:name="__DdeLink__694_591688850"/>
+      <w:r>
+        <w:rPr/>
+        <w:t>A Basic attack, one that is specific to type (Birds, Cats, Dogs, etc) known as Special, and each Ooonimal will have an Ultimate attack.</w:t>
+      </w:r>
+      <w:bookmarkEnd w:id="17"/>
     </w:p>
     <w:p>
       <w:pPr>
@@ -4271,10 +4181,12 @@
         <w:pStyle w:val="Normal"/>
         <w:rPr/>
       </w:pPr>
+      <w:bookmarkStart w:id="18" w:name="__DdeLink__685_591688850"/>
       <w:r>
         <w:rPr/>
         <w:t xml:space="preserve">Special attacks will be limited to five (5) uses per battle and will do 1.5x damage when used on an Ooonimal that is weak against the attacking Ooonimal. When used against an Ooonimal that is strong against the attacker, the attack does 0.5x damage. If the Ooonimal being attacked is neutral to the attacker, the attack does the standard 1.0x damage. </w:t>
       </w:r>
+      <w:bookmarkEnd w:id="18"/>
     </w:p>
     <w:p>
       <w:pPr>
@@ -4309,10 +4221,12 @@
         <w:pStyle w:val="Normal"/>
         <w:rPr/>
       </w:pPr>
+      <w:bookmarkStart w:id="19" w:name="__DdeLink__683_591688850"/>
       <w:r>
         <w:rPr/>
         <w:t>Ultimate attacks can only be used one time (1) per Ooonimal per battle. All Ultimate attacks have “splash damage”. When hit, the Ooonimal targeted is damaged 2.0x what a Basic attack would do and the surrounding opposing Ooonimals (if there are any) are hurt at a rate of 1.0x like a Basic attack.</w:t>
       </w:r>
+      <w:bookmarkEnd w:id="19"/>
     </w:p>
     <w:p>
       <w:pPr>
@@ -5408,12 +5322,12 @@
         <w:pStyle w:val="Heading2"/>
         <w:rPr/>
       </w:pPr>
-      <w:bookmarkStart w:id="17" w:name="_Toc81887154"/>
+      <w:bookmarkStart w:id="20" w:name="_Toc81887154"/>
       <w:r>
         <w:rPr/>
         <w:t>Control Scheme</w:t>
       </w:r>
-      <w:bookmarkEnd w:id="17"/>
+      <w:bookmarkEnd w:id="20"/>
     </w:p>
     <w:p>
       <w:pPr>
@@ -6018,12 +5932,12 @@
         <w:pStyle w:val="Heading2"/>
         <w:rPr/>
       </w:pPr>
-      <w:bookmarkStart w:id="18" w:name="_Toc81887155"/>
+      <w:bookmarkStart w:id="21" w:name="_Toc81887155"/>
       <w:r>
         <w:rPr/>
         <w:t>Systems</w:t>
       </w:r>
-      <w:bookmarkEnd w:id="18"/>
+      <w:bookmarkEnd w:id="21"/>
     </w:p>
     <w:p>
       <w:pPr>
@@ -6515,12 +6429,12 @@
         <w:pStyle w:val="Heading2"/>
         <w:rPr/>
       </w:pPr>
-      <w:bookmarkStart w:id="19" w:name="_Toc81887156"/>
+      <w:bookmarkStart w:id="22" w:name="_Toc81887156"/>
       <w:r>
         <w:rPr/>
         <w:t>Object Breakdown</w:t>
       </w:r>
-      <w:bookmarkEnd w:id="19"/>
+      <w:bookmarkEnd w:id="22"/>
     </w:p>
     <w:p>
       <w:pPr>
@@ -6732,26 +6646,26 @@
           <w:rFonts w:ascii="Calibri" w:hAnsi="Calibri" w:eastAsia="Calibri" w:cs="Calibri"/>
         </w:rPr>
       </w:pPr>
-      <w:bookmarkStart w:id="20" w:name="_Toc81887157"/>
+      <w:bookmarkStart w:id="23" w:name="_Toc81887157"/>
       <w:r>
         <w:rPr>
           <w:rFonts w:eastAsia="Calibri" w:cs="Calibri" w:ascii="Calibri" w:hAnsi="Calibri"/>
         </w:rPr>
         <w:t>Level Design</w:t>
       </w:r>
-      <w:bookmarkEnd w:id="20"/>
+      <w:bookmarkEnd w:id="23"/>
     </w:p>
     <w:p>
       <w:pPr>
         <w:pStyle w:val="Heading2"/>
         <w:rPr/>
       </w:pPr>
-      <w:bookmarkStart w:id="21" w:name="_Toc81887158"/>
+      <w:bookmarkStart w:id="24" w:name="_Toc81887158"/>
       <w:r>
         <w:rPr/>
         <w:t>Setting Overview</w:t>
       </w:r>
-      <w:bookmarkEnd w:id="21"/>
+      <w:bookmarkEnd w:id="24"/>
     </w:p>
     <w:p>
       <w:pPr>
@@ -6768,12 +6682,12 @@
         <w:pStyle w:val="Heading2"/>
         <w:rPr/>
       </w:pPr>
-      <w:bookmarkStart w:id="22" w:name="_Toc81887159"/>
+      <w:bookmarkStart w:id="25" w:name="_Toc81887159"/>
       <w:r>
         <w:rPr/>
         <w:t>Level Mockups</w:t>
       </w:r>
-      <w:bookmarkEnd w:id="22"/>
+      <w:bookmarkEnd w:id="25"/>
     </w:p>
     <w:p>
       <w:pPr>
@@ -7011,26 +6925,26 @@
           <w:rFonts w:ascii="Calibri" w:hAnsi="Calibri" w:eastAsia="Calibri" w:cs="Calibri"/>
         </w:rPr>
       </w:pPr>
-      <w:bookmarkStart w:id="23" w:name="_Toc81887160"/>
+      <w:bookmarkStart w:id="26" w:name="_Toc81887160"/>
       <w:r>
         <w:rPr>
           <w:rFonts w:eastAsia="Calibri" w:cs="Calibri" w:ascii="Calibri" w:hAnsi="Calibri"/>
         </w:rPr>
         <w:t>User Interface Design</w:t>
       </w:r>
-      <w:bookmarkEnd w:id="23"/>
+      <w:bookmarkEnd w:id="26"/>
     </w:p>
     <w:p>
       <w:pPr>
         <w:pStyle w:val="Heading2"/>
         <w:rPr/>
       </w:pPr>
-      <w:bookmarkStart w:id="24" w:name="_Toc81887161"/>
+      <w:bookmarkStart w:id="27" w:name="_Toc81887161"/>
       <w:r>
         <w:rPr/>
         <w:t>Aesthetics</w:t>
       </w:r>
-      <w:bookmarkEnd w:id="24"/>
+      <w:bookmarkEnd w:id="27"/>
     </w:p>
     <w:p>
       <w:pPr>
@@ -7102,12 +7016,12 @@
         <w:pStyle w:val="Heading2"/>
         <w:rPr/>
       </w:pPr>
-      <w:bookmarkStart w:id="25" w:name="_Toc81887162"/>
+      <w:bookmarkStart w:id="28" w:name="_Toc81887162"/>
       <w:r>
         <w:rPr/>
         <w:t>Flow Chart</w:t>
       </w:r>
-      <w:bookmarkEnd w:id="25"/>
+      <w:bookmarkEnd w:id="28"/>
     </w:p>
     <w:p>
       <w:pPr>
@@ -7271,12 +7185,12 @@
         <w:pStyle w:val="Heading2"/>
         <w:rPr/>
       </w:pPr>
-      <w:bookmarkStart w:id="26" w:name="_Toc81887163"/>
+      <w:bookmarkStart w:id="29" w:name="_Toc81887163"/>
       <w:r>
         <w:rPr/>
         <w:t>Wireframes</w:t>
       </w:r>
-      <w:bookmarkEnd w:id="26"/>
+      <w:bookmarkEnd w:id="29"/>
     </w:p>
     <w:p>
       <w:pPr>
@@ -7664,26 +7578,26 @@
           <w:rFonts w:ascii="Calibri" w:hAnsi="Calibri" w:eastAsia="Calibri" w:cs="Calibri"/>
         </w:rPr>
       </w:pPr>
-      <w:bookmarkStart w:id="27" w:name="_Toc81887164"/>
+      <w:bookmarkStart w:id="30" w:name="_Toc81887164"/>
       <w:r>
         <w:rPr>
           <w:rFonts w:eastAsia="Calibri" w:cs="Calibri" w:ascii="Calibri" w:hAnsi="Calibri"/>
         </w:rPr>
         <w:t>Narrative Design</w:t>
       </w:r>
-      <w:bookmarkEnd w:id="27"/>
+      <w:bookmarkEnd w:id="30"/>
     </w:p>
     <w:p>
       <w:pPr>
         <w:pStyle w:val="Heading2"/>
         <w:rPr/>
       </w:pPr>
-      <w:bookmarkStart w:id="28" w:name="_Toc81887165"/>
+      <w:bookmarkStart w:id="31" w:name="_Toc81887165"/>
       <w:r>
         <w:rPr/>
         <w:t>Plot Outline</w:t>
       </w:r>
-      <w:bookmarkEnd w:id="28"/>
+      <w:bookmarkEnd w:id="31"/>
     </w:p>
     <w:p>
       <w:pPr>
@@ -7700,12 +7614,12 @@
         <w:pStyle w:val="Heading2"/>
         <w:rPr/>
       </w:pPr>
-      <w:bookmarkStart w:id="29" w:name="_Toc81887166"/>
+      <w:bookmarkStart w:id="32" w:name="_Toc81887166"/>
       <w:r>
         <w:rPr/>
         <w:t>Script</w:t>
       </w:r>
-      <w:bookmarkEnd w:id="29"/>
+      <w:bookmarkEnd w:id="32"/>
     </w:p>
     <w:p>
       <w:pPr>
@@ -7722,12 +7636,12 @@
         <w:pStyle w:val="Heading2"/>
         <w:rPr/>
       </w:pPr>
-      <w:bookmarkStart w:id="30" w:name="_Toc81887167"/>
+      <w:bookmarkStart w:id="33" w:name="_Toc81887167"/>
       <w:r>
         <w:rPr/>
         <w:t>Storyboards</w:t>
       </w:r>
-      <w:bookmarkEnd w:id="30"/>
+      <w:bookmarkEnd w:id="33"/>
       <w:r>
         <w:rPr/>
         <w:t xml:space="preserve"> </w:t>
@@ -7750,26 +7664,26 @@
           <w:rFonts w:ascii="Calibri" w:hAnsi="Calibri" w:eastAsia="Calibri" w:cs="Calibri"/>
         </w:rPr>
       </w:pPr>
-      <w:bookmarkStart w:id="31" w:name="_Toc81887168"/>
+      <w:bookmarkStart w:id="34" w:name="_Toc81887168"/>
       <w:r>
         <w:rPr>
           <w:rFonts w:eastAsia="Calibri" w:cs="Calibri" w:ascii="Calibri" w:hAnsi="Calibri"/>
         </w:rPr>
         <w:t>Asset List</w:t>
       </w:r>
-      <w:bookmarkEnd w:id="31"/>
+      <w:bookmarkEnd w:id="34"/>
     </w:p>
     <w:p>
       <w:pPr>
         <w:pStyle w:val="Heading2"/>
         <w:rPr/>
       </w:pPr>
-      <w:bookmarkStart w:id="32" w:name="_Toc81887169"/>
+      <w:bookmarkStart w:id="35" w:name="_Toc81887169"/>
       <w:r>
         <w:rPr/>
         <w:t>Visual Assets</w:t>
       </w:r>
-      <w:bookmarkEnd w:id="32"/>
+      <w:bookmarkEnd w:id="35"/>
     </w:p>
     <w:p>
       <w:pPr>
@@ -8000,12 +7914,12 @@
         <w:pStyle w:val="Heading2"/>
         <w:rPr/>
       </w:pPr>
-      <w:bookmarkStart w:id="33" w:name="_Toc81887170"/>
+      <w:bookmarkStart w:id="36" w:name="_Toc81887170"/>
       <w:r>
         <w:rPr/>
         <w:t>Auditory Assets</w:t>
       </w:r>
-      <w:bookmarkEnd w:id="33"/>
+      <w:bookmarkEnd w:id="36"/>
     </w:p>
     <w:p>
       <w:pPr>
@@ -8196,14 +8110,14 @@
           <w:rFonts w:ascii="Calibri" w:hAnsi="Calibri" w:eastAsia="Calibri" w:cs="Calibri"/>
         </w:rPr>
       </w:pPr>
-      <w:bookmarkStart w:id="34" w:name="_Toc81887171"/>
+      <w:bookmarkStart w:id="37" w:name="_Toc81887171"/>
       <w:r>
         <w:rPr>
           <w:rFonts w:eastAsia="Calibri" w:cs="Calibri" w:ascii="Calibri" w:hAnsi="Calibri"/>
         </w:rPr>
         <w:t>Wish List (Backlog)</w:t>
       </w:r>
-      <w:bookmarkEnd w:id="34"/>
+      <w:bookmarkEnd w:id="37"/>
     </w:p>
     <w:p>
       <w:pPr>
@@ -8222,14 +8136,14 @@
           <w:rFonts w:ascii="Calibri" w:hAnsi="Calibri" w:eastAsia="Calibri" w:cs="Calibri"/>
         </w:rPr>
       </w:pPr>
-      <w:bookmarkStart w:id="35" w:name="_Toc81887172"/>
+      <w:bookmarkStart w:id="38" w:name="_Toc81887172"/>
       <w:r>
         <w:rPr>
           <w:rFonts w:eastAsia="Calibri" w:cs="Calibri" w:ascii="Calibri" w:hAnsi="Calibri"/>
         </w:rPr>
         <w:t>Reference Images</w:t>
       </w:r>
-      <w:bookmarkEnd w:id="35"/>
+      <w:bookmarkEnd w:id="38"/>
     </w:p>
     <w:p>
       <w:pPr>
@@ -8746,7 +8660,7 @@
         <w:sz w:val="16"/>
         <w:szCs w:val="16"/>
       </w:rPr>
-      <w:t>1</w:t>
+      <w:t>8</w:t>
     </w:r>
     <w:r>
       <w:rPr>
@@ -9891,6 +9805,7 @@
     <w:qFormat/>
     <w:pPr>
       <w:widowControl/>
+      <w:suppressAutoHyphens w:val="true"/>
       <w:bidi w:val="0"/>
       <w:spacing w:lineRule="auto" w:line="276" w:before="0" w:after="0"/>
       <w:jc w:val="left"/>

</xml_diff>